<commit_message>
Update eRetail Andermatt Business Idea.docx
</commit_message>
<xml_diff>
--- a/Documentation/eRetail Andermatt Business Idea.docx
+++ b/Documentation/eRetail Andermatt Business Idea.docx
@@ -9,13 +9,15 @@
           <w:lang w:val="en-US"/>
         </w:rPr>
       </w:pPr>
+      <w:proofErr w:type="spellStart"/>
       <w:r>
         <w:rPr>
           <w:b/>
           <w:lang w:val="en-US"/>
         </w:rPr>
-        <w:t>eRetail Andermatt</w:t>
-      </w:r>
+        <w:t>eRetail</w:t>
+      </w:r>
+      <w:proofErr w:type="spellEnd"/>
       <w:r>
         <w:rPr>
           <w:b/>
@@ -23,11 +25,27 @@
         </w:rPr>
         <w:t xml:space="preserve"> </w:t>
       </w:r>
+      <w:proofErr w:type="spellStart"/>
       <w:r>
         <w:rPr>
           <w:b/>
           <w:lang w:val="en-US"/>
         </w:rPr>
+        <w:t>Andermatt</w:t>
+      </w:r>
+      <w:proofErr w:type="spellEnd"/>
+      <w:r>
+        <w:rPr>
+          <w:b/>
+          <w:lang w:val="en-US"/>
+        </w:rPr>
+        <w:t xml:space="preserve"> </w:t>
+      </w:r>
+      <w:r>
+        <w:rPr>
+          <w:b/>
+          <w:lang w:val="en-US"/>
+        </w:rPr>
         <w:sym w:font="Wingdings" w:char="F0E0"/>
       </w:r>
       <w:r>
@@ -37,29 +55,54 @@
         </w:rPr>
         <w:t xml:space="preserve"> </w:t>
       </w:r>
+      <w:proofErr w:type="spellStart"/>
       <w:r>
         <w:rPr>
           <w:b/>
           <w:lang w:val="en-US"/>
         </w:rPr>
-        <w:t>Fair&amp;Wear / FairWear</w:t>
-      </w:r>
+        <w:t>Fair&amp;Wear</w:t>
+      </w:r>
+      <w:proofErr w:type="spellEnd"/>
       <w:r>
         <w:rPr>
           <w:b/>
           <w:lang w:val="en-US"/>
         </w:rPr>
-        <w:t xml:space="preserve"> </w:t>
-      </w:r>
+        <w:t xml:space="preserve"> / </w:t>
+      </w:r>
+      <w:proofErr w:type="spellStart"/>
       <w:r>
         <w:rPr>
           <w:b/>
           <w:lang w:val="en-US"/>
         </w:rPr>
-        <w:t>/ WearFair</w:t>
-      </w:r>
-      <w:bookmarkStart w:id="0" w:name="_GoBack"/>
-      <w:bookmarkEnd w:id="0"/>
+        <w:t>FairWear</w:t>
+      </w:r>
+      <w:proofErr w:type="spellEnd"/>
+      <w:r>
+        <w:rPr>
+          <w:b/>
+          <w:lang w:val="en-US"/>
+        </w:rPr>
+        <w:t xml:space="preserve"> </w:t>
+      </w:r>
+      <w:r>
+        <w:rPr>
+          <w:b/>
+          <w:lang w:val="en-US"/>
+        </w:rPr>
+        <w:t xml:space="preserve">/ </w:t>
+      </w:r>
+      <w:proofErr w:type="spellStart"/>
+      <w:r>
+        <w:rPr>
+          <w:b/>
+          <w:lang w:val="en-US"/>
+        </w:rPr>
+        <w:t>WearFair</w:t>
+      </w:r>
+      <w:proofErr w:type="spellEnd"/>
       <w:r>
         <w:rPr>
           <w:b/>
@@ -253,7 +296,21 @@
         <w:rPr>
           <w:lang w:val="en-US"/>
         </w:rPr>
-        <w:t>mobile app (will not be programmed, which is ok according to Devid) to measure one-self, use AI to improve your recommendations for future purchases (</w:t>
+        <w:t xml:space="preserve">mobile app (will not be programmed, which is ok according to </w:t>
+      </w:r>
+      <w:proofErr w:type="spellStart"/>
+      <w:r>
+        <w:rPr>
+          <w:lang w:val="en-US"/>
+        </w:rPr>
+        <w:t>Devid</w:t>
+      </w:r>
+      <w:proofErr w:type="spellEnd"/>
+      <w:r>
+        <w:rPr>
+          <w:lang w:val="en-US"/>
+        </w:rPr>
+        <w:t>) to measure one-self, use AI to improve your recommendations for future purchases (</w:t>
       </w:r>
       <w:r>
         <w:rPr>
@@ -319,7 +376,35 @@
         <w:rPr>
           <w:lang w:val="en-US"/>
         </w:rPr>
-        <w:t>; Google Analytics, Google Adwords, Insta, Facebook, Pinterest</w:t>
+        <w:t xml:space="preserve">; Google Analytics, Google </w:t>
+      </w:r>
+      <w:proofErr w:type="spellStart"/>
+      <w:r>
+        <w:rPr>
+          <w:lang w:val="en-US"/>
+        </w:rPr>
+        <w:t>Adwords</w:t>
+      </w:r>
+      <w:proofErr w:type="spellEnd"/>
+      <w:r>
+        <w:rPr>
+          <w:lang w:val="en-US"/>
+        </w:rPr>
+        <w:t xml:space="preserve">, </w:t>
+      </w:r>
+      <w:proofErr w:type="spellStart"/>
+      <w:r>
+        <w:rPr>
+          <w:lang w:val="en-US"/>
+        </w:rPr>
+        <w:t>Insta</w:t>
+      </w:r>
+      <w:proofErr w:type="spellEnd"/>
+      <w:r>
+        <w:rPr>
+          <w:lang w:val="en-US"/>
+        </w:rPr>
+        <w:t>, Facebook, Pinterest</w:t>
       </w:r>
       <w:r>
         <w:rPr>
@@ -385,8 +470,16 @@
         <w:rPr>
           <w:lang w:val="en-US"/>
         </w:rPr>
-        <w:t>(e.g. 4-5 different tailor chains within Switzerland like Stecknadel</w:t>
-      </w:r>
+        <w:t xml:space="preserve">(e.g. 4-5 different tailor chains within Switzerland like </w:t>
+      </w:r>
+      <w:proofErr w:type="spellStart"/>
+      <w:r>
+        <w:rPr>
+          <w:lang w:val="en-US"/>
+        </w:rPr>
+        <w:t>Stecknadel</w:t>
+      </w:r>
+      <w:proofErr w:type="spellEnd"/>
       <w:r>
         <w:rPr>
           <w:lang w:val="en-US"/>
@@ -433,13 +526,55 @@
         <w:rPr>
           <w:lang w:val="en-US"/>
         </w:rPr>
-        <w:t xml:space="preserve"> recommendations concerning your body type, colour combinations, style </w:t>
-      </w:r>
-      <w:r>
-        <w:rPr>
-          <w:lang w:val="en-US"/>
-        </w:rPr>
-        <w:t>recommendations (similar to Zalon, Outfittery)</w:t>
+        <w:t xml:space="preserve"> recommendations concerning your body type, </w:t>
+      </w:r>
+      <w:proofErr w:type="spellStart"/>
+      <w:r>
+        <w:rPr>
+          <w:lang w:val="en-US"/>
+        </w:rPr>
+        <w:t>colour</w:t>
+      </w:r>
+      <w:proofErr w:type="spellEnd"/>
+      <w:r>
+        <w:rPr>
+          <w:lang w:val="en-US"/>
+        </w:rPr>
+        <w:t xml:space="preserve"> combinations, style </w:t>
+      </w:r>
+      <w:r>
+        <w:rPr>
+          <w:lang w:val="en-US"/>
+        </w:rPr>
+        <w:t xml:space="preserve">recommendations (similar to </w:t>
+      </w:r>
+      <w:proofErr w:type="spellStart"/>
+      <w:r>
+        <w:rPr>
+          <w:lang w:val="en-US"/>
+        </w:rPr>
+        <w:t>Zalon</w:t>
+      </w:r>
+      <w:proofErr w:type="spellEnd"/>
+      <w:r>
+        <w:rPr>
+          <w:lang w:val="en-US"/>
+        </w:rPr>
+        <w:t xml:space="preserve">, </w:t>
+      </w:r>
+      <w:proofErr w:type="spellStart"/>
+      <w:r>
+        <w:rPr>
+          <w:lang w:val="en-US"/>
+        </w:rPr>
+        <w:t>Outfittery</w:t>
+      </w:r>
+      <w:proofErr w:type="spellEnd"/>
+      <w:r>
+        <w:rPr>
+          <w:lang w:val="en-US"/>
+        </w:rPr>
+        <w:t>)</w:t>
       </w:r>
       <w:r>
         <w:rPr>
@@ -588,6 +723,884 @@
         </w:rPr>
         <w:t>Select logo</w:t>
       </w:r>
+    </w:p>
+    <w:p>
+      <w:pPr>
+        <w:rPr>
+          <w:lang w:val="en-US"/>
+        </w:rPr>
+      </w:pPr>
+      <w:r>
+        <w:rPr>
+          <w:lang w:val="en-US"/>
+        </w:rPr>
+        <w:br w:type="page"/>
+      </w:r>
+    </w:p>
+    <w:p>
+      <w:pPr>
+        <w:rPr>
+          <w:b/>
+          <w:lang w:val="en-US"/>
+        </w:rPr>
+      </w:pPr>
+      <w:r>
+        <w:rPr>
+          <w:b/>
+          <w:lang w:val="en-US"/>
+        </w:rPr>
+        <w:lastRenderedPageBreak/>
+        <w:t>New business idea</w:t>
+      </w:r>
+    </w:p>
+    <w:p>
+      <w:pPr>
+        <w:pStyle w:val="Listenabsatz"/>
+        <w:numPr>
+          <w:ilvl w:val="0"/>
+          <w:numId w:val="2"/>
+        </w:numPr>
+        <w:rPr>
+          <w:lang w:val="en-US"/>
+        </w:rPr>
+      </w:pPr>
+      <w:r>
+        <w:rPr>
+          <w:lang w:val="en-US"/>
+        </w:rPr>
+        <w:t>Enter app</w:t>
+      </w:r>
+    </w:p>
+    <w:p>
+      <w:pPr>
+        <w:pStyle w:val="Listenabsatz"/>
+        <w:numPr>
+          <w:ilvl w:val="0"/>
+          <w:numId w:val="2"/>
+        </w:numPr>
+        <w:rPr>
+          <w:lang w:val="en-US"/>
+        </w:rPr>
+      </w:pPr>
+      <w:r>
+        <w:rPr>
+          <w:lang w:val="en-US"/>
+        </w:rPr>
+        <w:t xml:space="preserve">Register yourself </w:t>
+      </w:r>
+      <w:r>
+        <w:rPr>
+          <w:lang w:val="en-US"/>
+        </w:rPr>
+        <w:sym w:font="Wingdings" w:char="F0E0"/>
+      </w:r>
+      <w:r>
+        <w:rPr>
+          <w:lang w:val="en-US"/>
+        </w:rPr>
+        <w:t xml:space="preserve"> </w:t>
+      </w:r>
+      <w:proofErr w:type="spellStart"/>
+      <w:r>
+        <w:rPr>
+          <w:lang w:val="en-US"/>
+        </w:rPr>
+        <w:t>vermessen</w:t>
+      </w:r>
+      <w:proofErr w:type="spellEnd"/>
+      <w:r>
+        <w:rPr>
+          <w:lang w:val="en-US"/>
+        </w:rPr>
+        <w:t xml:space="preserve">  </w:t>
+      </w:r>
+      <w:proofErr w:type="spellStart"/>
+      <w:r>
+        <w:rPr>
+          <w:lang w:val="en-US"/>
+        </w:rPr>
+        <w:t>mit</w:t>
+      </w:r>
+      <w:proofErr w:type="spellEnd"/>
+      <w:r>
+        <w:rPr>
+          <w:lang w:val="en-US"/>
+        </w:rPr>
+        <w:t xml:space="preserve"> </w:t>
+      </w:r>
+      <w:proofErr w:type="spellStart"/>
+      <w:r>
+        <w:rPr>
+          <w:lang w:val="en-US"/>
+        </w:rPr>
+        <w:t>Bilder</w:t>
+      </w:r>
+      <w:proofErr w:type="spellEnd"/>
+      <w:r>
+        <w:rPr>
+          <w:lang w:val="en-US"/>
+        </w:rPr>
+        <w:t xml:space="preserve">, </w:t>
+      </w:r>
+      <w:proofErr w:type="spellStart"/>
+      <w:r>
+        <w:rPr>
+          <w:lang w:val="en-US"/>
+        </w:rPr>
+        <w:t>Technologie</w:t>
+      </w:r>
+      <w:proofErr w:type="spellEnd"/>
+      <w:r>
+        <w:rPr>
+          <w:lang w:val="en-US"/>
+        </w:rPr>
+        <w:t xml:space="preserve"> von </w:t>
+      </w:r>
+      <w:proofErr w:type="spellStart"/>
+      <w:r>
+        <w:rPr>
+          <w:lang w:val="en-US"/>
+        </w:rPr>
+        <w:t>instagram</w:t>
+      </w:r>
+      <w:proofErr w:type="spellEnd"/>
+      <w:r>
+        <w:rPr>
+          <w:lang w:val="en-US"/>
+        </w:rPr>
+        <w:t xml:space="preserve"> (</w:t>
+      </w:r>
+      <w:proofErr w:type="spellStart"/>
+      <w:r>
+        <w:rPr>
+          <w:lang w:val="en-US"/>
+        </w:rPr>
+        <w:t>Puru</w:t>
+      </w:r>
+      <w:proofErr w:type="spellEnd"/>
+      <w:r>
+        <w:rPr>
+          <w:lang w:val="en-US"/>
+        </w:rPr>
+        <w:t>)</w:t>
+      </w:r>
+      <w:r>
+        <w:rPr>
+          <w:lang w:val="en-US"/>
+        </w:rPr>
+        <w:t xml:space="preserve">, indicate your style details (see </w:t>
+      </w:r>
+      <w:proofErr w:type="spellStart"/>
+      <w:r>
+        <w:rPr>
+          <w:lang w:val="en-US"/>
+        </w:rPr>
+        <w:t>Outfittery</w:t>
+      </w:r>
+      <w:proofErr w:type="spellEnd"/>
+      <w:r>
+        <w:rPr>
+          <w:lang w:val="en-US"/>
+        </w:rPr>
+        <w:t>)</w:t>
+      </w:r>
+      <w:r>
+        <w:rPr>
+          <w:lang w:val="en-US"/>
+        </w:rPr>
+        <w:t xml:space="preserve"> </w:t>
+      </w:r>
+      <w:r>
+        <w:sym w:font="Wingdings" w:char="F0E0"/>
+      </w:r>
+      <w:r>
+        <w:rPr>
+          <w:lang w:val="en-US"/>
+        </w:rPr>
+        <w:t xml:space="preserve"> AI</w:t>
+      </w:r>
+      <w:r>
+        <w:rPr>
+          <w:lang w:val="en-US"/>
+        </w:rPr>
+        <w:t xml:space="preserve"> </w:t>
+      </w:r>
+      <w:r>
+        <w:sym w:font="Wingdings" w:char="F0E0"/>
+      </w:r>
+      <w:r>
+        <w:rPr>
+          <w:lang w:val="en-US"/>
+        </w:rPr>
+        <w:t xml:space="preserve"> CRM </w:t>
+      </w:r>
+      <w:r>
+        <w:rPr>
+          <w:lang w:val="en-US"/>
+        </w:rPr>
+        <w:t>&amp; Link to marketing activities (</w:t>
+      </w:r>
+      <w:proofErr w:type="spellStart"/>
+      <w:r>
+        <w:rPr>
+          <w:lang w:val="en-US"/>
+        </w:rPr>
+        <w:t>integromat</w:t>
+      </w:r>
+      <w:proofErr w:type="spellEnd"/>
+      <w:r>
+        <w:rPr>
+          <w:lang w:val="en-US"/>
+        </w:rPr>
+        <w:t xml:space="preserve"> = add on</w:t>
+      </w:r>
+      <w:r>
+        <w:rPr>
+          <w:lang w:val="en-US"/>
+        </w:rPr>
+        <w:t xml:space="preserve">, low </w:t>
+      </w:r>
+      <w:proofErr w:type="spellStart"/>
+      <w:r>
+        <w:rPr>
+          <w:lang w:val="en-US"/>
+        </w:rPr>
+        <w:t>prio</w:t>
+      </w:r>
+      <w:proofErr w:type="spellEnd"/>
+      <w:r>
+        <w:rPr>
+          <w:lang w:val="en-US"/>
+        </w:rPr>
+        <w:t xml:space="preserve"> </w:t>
+      </w:r>
+      <w:proofErr w:type="spellStart"/>
+      <w:r>
+        <w:rPr>
+          <w:lang w:val="en-US"/>
+        </w:rPr>
+        <w:t>oder</w:t>
+      </w:r>
+      <w:proofErr w:type="spellEnd"/>
+      <w:r>
+        <w:rPr>
+          <w:lang w:val="en-US"/>
+        </w:rPr>
+        <w:t xml:space="preserve"> </w:t>
+      </w:r>
+      <w:proofErr w:type="spellStart"/>
+      <w:r>
+        <w:rPr>
+          <w:lang w:val="en-US"/>
+        </w:rPr>
+        <w:t>hier</w:t>
+      </w:r>
+      <w:proofErr w:type="spellEnd"/>
+      <w:r>
+        <w:rPr>
+          <w:lang w:val="en-US"/>
+        </w:rPr>
+        <w:t xml:space="preserve"> AI </w:t>
+      </w:r>
+      <w:proofErr w:type="spellStart"/>
+      <w:r>
+        <w:rPr>
+          <w:lang w:val="en-US"/>
+        </w:rPr>
+        <w:t>reinbringen</w:t>
+      </w:r>
+      <w:proofErr w:type="spellEnd"/>
+      <w:r>
+        <w:rPr>
+          <w:lang w:val="en-US"/>
+        </w:rPr>
+        <w:t>)</w:t>
+      </w:r>
+    </w:p>
+    <w:p>
+      <w:pPr>
+        <w:pStyle w:val="Listenabsatz"/>
+        <w:numPr>
+          <w:ilvl w:val="0"/>
+          <w:numId w:val="2"/>
+        </w:numPr>
+        <w:rPr>
+          <w:lang w:val="en-US"/>
+        </w:rPr>
+      </w:pPr>
+      <w:r>
+        <w:rPr>
+          <w:lang w:val="en-US"/>
+        </w:rPr>
+        <w:t xml:space="preserve">Enter </w:t>
+      </w:r>
+      <w:proofErr w:type="spellStart"/>
+      <w:r>
+        <w:rPr>
+          <w:lang w:val="en-US"/>
+        </w:rPr>
+        <w:t>chatbot</w:t>
+      </w:r>
+      <w:proofErr w:type="spellEnd"/>
+      <w:r>
+        <w:rPr>
+          <w:lang w:val="en-US"/>
+        </w:rPr>
+        <w:t xml:space="preserve"> </w:t>
+      </w:r>
+      <w:r>
+        <w:sym w:font="Wingdings" w:char="F0E0"/>
+      </w:r>
+      <w:r>
+        <w:rPr>
+          <w:lang w:val="en-US"/>
+        </w:rPr>
+        <w:t xml:space="preserve"> 2 op</w:t>
+      </w:r>
+      <w:r>
+        <w:rPr>
+          <w:lang w:val="en-US"/>
+        </w:rPr>
+        <w:t xml:space="preserve">tions: buy similar clothes to something you have; buy new clothes based on </w:t>
+      </w:r>
+      <w:proofErr w:type="spellStart"/>
+      <w:r>
+        <w:rPr>
+          <w:lang w:val="en-US"/>
+        </w:rPr>
+        <w:t>secription</w:t>
+      </w:r>
+      <w:proofErr w:type="spellEnd"/>
+      <w:r>
+        <w:rPr>
+          <w:lang w:val="en-US"/>
+        </w:rPr>
+        <w:t xml:space="preserve"> (voice or written TBD)</w:t>
+      </w:r>
+      <w:r>
+        <w:rPr>
+          <w:lang w:val="en-US"/>
+        </w:rPr>
+        <w:t xml:space="preserve">: </w:t>
+      </w:r>
+      <w:proofErr w:type="spellStart"/>
+      <w:r>
+        <w:rPr>
+          <w:lang w:val="en-US"/>
+        </w:rPr>
+        <w:t>Anlass</w:t>
+      </w:r>
+      <w:proofErr w:type="spellEnd"/>
+      <w:r>
+        <w:rPr>
+          <w:lang w:val="en-US"/>
+        </w:rPr>
+        <w:t xml:space="preserve">, </w:t>
+      </w:r>
+      <w:proofErr w:type="spellStart"/>
+      <w:r>
+        <w:rPr>
+          <w:lang w:val="en-US"/>
+        </w:rPr>
+        <w:t>Passform</w:t>
+      </w:r>
+      <w:proofErr w:type="spellEnd"/>
+      <w:r>
+        <w:rPr>
+          <w:lang w:val="en-US"/>
+        </w:rPr>
+        <w:t xml:space="preserve">, </w:t>
+      </w:r>
+      <w:r>
+        <w:rPr>
+          <w:lang w:val="en-US"/>
+        </w:rPr>
+        <w:t>(</w:t>
+      </w:r>
+      <w:r>
+        <w:rPr>
+          <w:lang w:val="en-US"/>
+        </w:rPr>
+        <w:t xml:space="preserve">favorite brands etc. </w:t>
+      </w:r>
+      <w:r>
+        <w:rPr>
+          <w:lang w:val="en-US"/>
+        </w:rPr>
+        <w:t xml:space="preserve">what you would never wear, </w:t>
+      </w:r>
+      <w:r>
+        <w:rPr>
+          <w:lang w:val="en-US"/>
+        </w:rPr>
+        <w:t xml:space="preserve">see </w:t>
+      </w:r>
+      <w:r>
+        <w:rPr>
+          <w:lang w:val="en-US"/>
+        </w:rPr>
+        <w:t xml:space="preserve">details </w:t>
+      </w:r>
+      <w:proofErr w:type="spellStart"/>
+      <w:r>
+        <w:rPr>
+          <w:lang w:val="en-US"/>
+        </w:rPr>
+        <w:t>Zalon</w:t>
+      </w:r>
+      <w:proofErr w:type="spellEnd"/>
+      <w:r>
+        <w:rPr>
+          <w:lang w:val="en-US"/>
+        </w:rPr>
+        <w:t xml:space="preserve"> or </w:t>
+      </w:r>
+      <w:proofErr w:type="spellStart"/>
+      <w:r>
+        <w:rPr>
+          <w:lang w:val="en-US"/>
+        </w:rPr>
+        <w:t>Outfittery</w:t>
+      </w:r>
+      <w:proofErr w:type="spellEnd"/>
+      <w:r>
+        <w:rPr>
+          <w:lang w:val="en-US"/>
+        </w:rPr>
+        <w:t xml:space="preserve"> or… )</w:t>
+      </w:r>
+      <w:r>
+        <w:rPr>
+          <w:lang w:val="en-US"/>
+        </w:rPr>
+        <w:t xml:space="preserve"> </w:t>
+      </w:r>
+      <w:r>
+        <w:rPr>
+          <w:lang w:val="en-US"/>
+        </w:rPr>
+        <w:sym w:font="Wingdings" w:char="F0E0"/>
+      </w:r>
+      <w:r>
+        <w:rPr>
+          <w:lang w:val="en-US"/>
+        </w:rPr>
+        <w:t xml:space="preserve"> decision table</w:t>
+      </w:r>
+      <w:r>
+        <w:rPr>
+          <w:lang w:val="en-US"/>
+        </w:rPr>
+        <w:t xml:space="preserve"> input = </w:t>
+      </w:r>
+      <w:proofErr w:type="spellStart"/>
+      <w:r>
+        <w:rPr>
+          <w:lang w:val="en-US"/>
+        </w:rPr>
+        <w:t>anlass</w:t>
+      </w:r>
+      <w:proofErr w:type="spellEnd"/>
+      <w:r>
+        <w:rPr>
+          <w:lang w:val="en-US"/>
+        </w:rPr>
+        <w:t xml:space="preserve">; output = </w:t>
+      </w:r>
+      <w:proofErr w:type="spellStart"/>
+      <w:r>
+        <w:rPr>
+          <w:lang w:val="en-US"/>
+        </w:rPr>
+        <w:t>Möglichkeiten</w:t>
+      </w:r>
+      <w:proofErr w:type="spellEnd"/>
+    </w:p>
+    <w:p>
+      <w:pPr>
+        <w:pStyle w:val="Listenabsatz"/>
+        <w:numPr>
+          <w:ilvl w:val="0"/>
+          <w:numId w:val="2"/>
+        </w:numPr>
+        <w:rPr>
+          <w:lang w:val="en-US"/>
+        </w:rPr>
+      </w:pPr>
+      <w:r>
+        <w:rPr>
+          <w:lang w:val="en-US"/>
+        </w:rPr>
+        <w:t xml:space="preserve">Based on what clothes you want, we offer the following options: cheapest (mass market e.g. </w:t>
+      </w:r>
+      <w:proofErr w:type="spellStart"/>
+      <w:r>
+        <w:rPr>
+          <w:lang w:val="en-US"/>
+        </w:rPr>
+        <w:t>Zalando</w:t>
+      </w:r>
+      <w:proofErr w:type="spellEnd"/>
+      <w:r>
+        <w:rPr>
+          <w:lang w:val="en-US"/>
+        </w:rPr>
+        <w:t xml:space="preserve">) </w:t>
+      </w:r>
+      <w:r>
+        <w:rPr>
+          <w:lang w:val="en-US"/>
+        </w:rPr>
+        <w:sym w:font="Wingdings" w:char="F0E0"/>
+      </w:r>
+      <w:r>
+        <w:rPr>
+          <w:lang w:val="en-US"/>
+        </w:rPr>
+        <w:t xml:space="preserve"> you will be redirected to their website OR eco / fair / … </w:t>
+      </w:r>
+      <w:r>
+        <w:rPr>
+          <w:lang w:val="en-US"/>
+        </w:rPr>
+        <w:sym w:font="Wingdings" w:char="F0E0"/>
+      </w:r>
+      <w:r>
+        <w:rPr>
+          <w:lang w:val="en-US"/>
+        </w:rPr>
+        <w:t xml:space="preserve"> like </w:t>
+      </w:r>
+      <w:proofErr w:type="spellStart"/>
+      <w:r>
+        <w:rPr>
+          <w:lang w:val="en-US"/>
+        </w:rPr>
+        <w:t>twothirds</w:t>
+      </w:r>
+      <w:proofErr w:type="spellEnd"/>
+      <w:r>
+        <w:rPr>
+          <w:lang w:val="en-US"/>
+        </w:rPr>
+        <w:t xml:space="preserve"> </w:t>
+      </w:r>
+      <w:r>
+        <w:rPr>
+          <w:lang w:val="en-US"/>
+        </w:rPr>
+        <w:sym w:font="Wingdings" w:char="F0E0"/>
+      </w:r>
+      <w:r>
+        <w:rPr>
+          <w:lang w:val="en-US"/>
+        </w:rPr>
+        <w:t xml:space="preserve"> you will be redirected to their website OR customized clothes from our partners</w:t>
+      </w:r>
+      <w:r>
+        <w:rPr>
+          <w:lang w:val="en-US"/>
+        </w:rPr>
+        <w:t xml:space="preserve"> // </w:t>
+      </w:r>
+      <w:proofErr w:type="spellStart"/>
+      <w:r>
+        <w:rPr>
+          <w:lang w:val="en-US"/>
+        </w:rPr>
+        <w:t>unabhängig</w:t>
+      </w:r>
+      <w:proofErr w:type="spellEnd"/>
+      <w:r>
+        <w:rPr>
+          <w:lang w:val="en-US"/>
+        </w:rPr>
+        <w:t xml:space="preserve"> von </w:t>
+      </w:r>
+      <w:proofErr w:type="spellStart"/>
+      <w:r>
+        <w:rPr>
+          <w:lang w:val="en-US"/>
+        </w:rPr>
+        <w:t>Anlass</w:t>
+      </w:r>
+      <w:proofErr w:type="spellEnd"/>
+      <w:r>
+        <w:rPr>
+          <w:lang w:val="en-US"/>
+        </w:rPr>
+        <w:t xml:space="preserve"> </w:t>
+      </w:r>
+      <w:proofErr w:type="spellStart"/>
+      <w:r>
+        <w:rPr>
+          <w:lang w:val="en-US"/>
+        </w:rPr>
+        <w:t>alle</w:t>
+      </w:r>
+      <w:proofErr w:type="spellEnd"/>
+      <w:r>
+        <w:rPr>
+          <w:lang w:val="en-US"/>
+        </w:rPr>
+        <w:t xml:space="preserve"> </w:t>
+      </w:r>
+      <w:proofErr w:type="spellStart"/>
+      <w:r>
+        <w:rPr>
+          <w:lang w:val="en-US"/>
+        </w:rPr>
+        <w:t>anzeigen</w:t>
+      </w:r>
+      <w:proofErr w:type="spellEnd"/>
+      <w:r>
+        <w:rPr>
+          <w:lang w:val="en-US"/>
+        </w:rPr>
+        <w:t xml:space="preserve"> </w:t>
+      </w:r>
+    </w:p>
+    <w:p>
+      <w:pPr>
+        <w:pStyle w:val="Listenabsatz"/>
+        <w:numPr>
+          <w:ilvl w:val="0"/>
+          <w:numId w:val="2"/>
+        </w:numPr>
+        <w:rPr>
+          <w:lang w:val="en-US"/>
+        </w:rPr>
+      </w:pPr>
+      <w:proofErr w:type="spellStart"/>
+      <w:r>
+        <w:rPr>
+          <w:lang w:val="en-US"/>
+        </w:rPr>
+        <w:t>Massmarket</w:t>
+      </w:r>
+      <w:proofErr w:type="spellEnd"/>
+      <w:r>
+        <w:rPr>
+          <w:lang w:val="en-US"/>
+        </w:rPr>
+        <w:t xml:space="preserve">; ecofriendly, customized </w:t>
+      </w:r>
+      <w:r>
+        <w:rPr>
+          <w:lang w:val="en-US"/>
+        </w:rPr>
+        <w:sym w:font="Wingdings" w:char="F0E0"/>
+      </w:r>
+      <w:r>
+        <w:rPr>
+          <w:lang w:val="en-US"/>
+        </w:rPr>
+        <w:t xml:space="preserve"> be sure to have </w:t>
+      </w:r>
+      <w:proofErr w:type="spellStart"/>
+      <w:r>
+        <w:rPr>
+          <w:lang w:val="en-US"/>
+        </w:rPr>
+        <w:t>Trennschärfe</w:t>
+      </w:r>
+      <w:proofErr w:type="spellEnd"/>
+      <w:r>
+        <w:rPr>
+          <w:lang w:val="en-US"/>
+        </w:rPr>
+        <w:t xml:space="preserve"> </w:t>
+      </w:r>
+    </w:p>
+    <w:p>
+      <w:pPr>
+        <w:pStyle w:val="Listenabsatz"/>
+        <w:numPr>
+          <w:ilvl w:val="0"/>
+          <w:numId w:val="2"/>
+        </w:numPr>
+      </w:pPr>
+      <w:proofErr w:type="spellStart"/>
+      <w:r>
+        <w:t>Production</w:t>
+      </w:r>
+      <w:proofErr w:type="spellEnd"/>
+      <w:r>
+        <w:t xml:space="preserve"> </w:t>
+      </w:r>
+      <w:r>
+        <w:sym w:font="Wingdings" w:char="F0E0"/>
+      </w:r>
+      <w:r>
+        <w:t xml:space="preserve"> ERP</w:t>
+      </w:r>
+    </w:p>
+    <w:p>
+      <w:pPr>
+        <w:pStyle w:val="Listenabsatz"/>
+        <w:numPr>
+          <w:ilvl w:val="0"/>
+          <w:numId w:val="2"/>
+        </w:numPr>
+      </w:pPr>
+      <w:proofErr w:type="spellStart"/>
+      <w:r>
+        <w:t>Packaging</w:t>
+      </w:r>
+      <w:proofErr w:type="spellEnd"/>
+      <w:r>
+        <w:t xml:space="preserve">, </w:t>
+      </w:r>
+      <w:proofErr w:type="spellStart"/>
+      <w:r>
+        <w:t>Delivery</w:t>
+      </w:r>
+      <w:proofErr w:type="spellEnd"/>
+      <w:r>
+        <w:t xml:space="preserve"> </w:t>
+      </w:r>
+      <w:r>
+        <w:sym w:font="Wingdings" w:char="F0E0"/>
+      </w:r>
+      <w:r>
+        <w:t xml:space="preserve"> ERP</w:t>
+      </w:r>
+    </w:p>
+    <w:p>
+      <w:pPr>
+        <w:pStyle w:val="Listenabsatz"/>
+        <w:numPr>
+          <w:ilvl w:val="0"/>
+          <w:numId w:val="2"/>
+        </w:numPr>
+      </w:pPr>
+      <w:r>
+        <w:t xml:space="preserve">Retouren </w:t>
+      </w:r>
+      <w:r>
+        <w:sym w:font="Wingdings" w:char="F0E0"/>
+      </w:r>
+      <w:r>
+        <w:t xml:space="preserve"> </w:t>
+      </w:r>
+      <w:proofErr w:type="spellStart"/>
+      <w:r>
+        <w:t>massmarket</w:t>
+      </w:r>
+      <w:proofErr w:type="spellEnd"/>
+      <w:r>
+        <w:t xml:space="preserve"> ok</w:t>
+      </w:r>
+    </w:p>
+    <w:p>
+      <w:pPr>
+        <w:pStyle w:val="Listenabsatz"/>
+        <w:numPr>
+          <w:ilvl w:val="0"/>
+          <w:numId w:val="2"/>
+        </w:numPr>
+      </w:pPr>
+      <w:r>
+        <w:t xml:space="preserve">Retouren </w:t>
+      </w:r>
+      <w:r>
+        <w:sym w:font="Wingdings" w:char="F0E0"/>
+      </w:r>
+      <w:r>
+        <w:t xml:space="preserve"> </w:t>
+      </w:r>
+      <w:r>
+        <w:t xml:space="preserve">Schneiderei in CHE </w:t>
+      </w:r>
+      <w:r>
+        <w:sym w:font="Wingdings" w:char="F0E0"/>
+      </w:r>
+      <w:r>
+        <w:t xml:space="preserve"> QR Code</w:t>
+      </w:r>
+      <w:r>
+        <w:t xml:space="preserve"> (Schneiderei scannt, gibt an was sie geändert haben </w:t>
+      </w:r>
+      <w:r>
+        <w:sym w:font="Wingdings" w:char="F0E0"/>
+      </w:r>
+      <w:r>
+        <w:t xml:space="preserve"> CRM </w:t>
+      </w:r>
+      <w:proofErr w:type="spellStart"/>
+      <w:r>
+        <w:t>system</w:t>
+      </w:r>
+      <w:proofErr w:type="spellEnd"/>
+      <w:r>
+        <w:t>)</w:t>
+      </w:r>
+      <w:r>
+        <w:t xml:space="preserve"> </w:t>
+      </w:r>
+    </w:p>
+    <w:p>
+      <w:pPr>
+        <w:pStyle w:val="Listenabsatz"/>
+        <w:numPr>
+          <w:ilvl w:val="0"/>
+          <w:numId w:val="2"/>
+        </w:numPr>
+      </w:pPr>
+      <w:proofErr w:type="spellStart"/>
+      <w:r>
+        <w:t>I</w:t>
+      </w:r>
+      <w:r>
+        <w:t>n</w:t>
+      </w:r>
+      <w:r>
+        <w:t>ventory</w:t>
+      </w:r>
+      <w:proofErr w:type="spellEnd"/>
+      <w:r>
+        <w:t xml:space="preserve"> </w:t>
+      </w:r>
+      <w:r>
+        <w:sym w:font="Wingdings" w:char="F0E0"/>
+      </w:r>
+      <w:r>
+        <w:t xml:space="preserve"> ERP </w:t>
+      </w:r>
+    </w:p>
+    <w:p>
+      <w:pPr>
+        <w:pStyle w:val="Listenabsatz"/>
+        <w:numPr>
+          <w:ilvl w:val="0"/>
+          <w:numId w:val="2"/>
+        </w:numPr>
+      </w:pPr>
+      <w:r>
+        <w:t xml:space="preserve">Zahlung </w:t>
+      </w:r>
+      <w:proofErr w:type="spellStart"/>
+      <w:r>
+        <w:t>upfront</w:t>
+      </w:r>
+      <w:proofErr w:type="spellEnd"/>
+      <w:r>
+        <w:t xml:space="preserve"> </w:t>
+      </w:r>
+      <w:r>
+        <w:rPr>
+          <w:lang w:val="en-US"/>
+        </w:rPr>
+        <w:sym w:font="Wingdings" w:char="F0E0"/>
+      </w:r>
+      <w:r>
+        <w:t xml:space="preserve"> ERP (=backend Anbindung)</w:t>
+      </w:r>
+    </w:p>
+    <w:p/>
+    <w:p>
+      <w:bookmarkStart w:id="0" w:name="_GoBack"/>
+      <w:bookmarkEnd w:id="0"/>
     </w:p>
     <w:sectPr>
       <w:pgSz w:w="11906" w:h="16838"/>
@@ -713,8 +1726,100 @@
       </w:rPr>
     </w:lvl>
   </w:abstractNum>
+  <w:abstractNum w:abstractNumId="1" w15:restartNumberingAfterBreak="0">
+    <w:nsid w:val="1B9D1C53"/>
+    <w:multiLevelType w:val="hybridMultilevel"/>
+    <w:tmpl w:val="8F08BEFC"/>
+    <w:lvl w:ilvl="0" w:tplc="0807000F">
+      <w:start w:val="1"/>
+      <w:numFmt w:val="decimal"/>
+      <w:lvlText w:val="%1."/>
+      <w:lvlJc w:val="left"/>
+      <w:pPr>
+        <w:ind w:left="720" w:hanging="360"/>
+      </w:pPr>
+      <w:rPr>
+        <w:rFonts w:hint="default"/>
+      </w:rPr>
+    </w:lvl>
+    <w:lvl w:ilvl="1" w:tplc="08070019" w:tentative="1">
+      <w:start w:val="1"/>
+      <w:numFmt w:val="lowerLetter"/>
+      <w:lvlText w:val="%2."/>
+      <w:lvlJc w:val="left"/>
+      <w:pPr>
+        <w:ind w:left="1440" w:hanging="360"/>
+      </w:pPr>
+    </w:lvl>
+    <w:lvl w:ilvl="2" w:tplc="0807001B" w:tentative="1">
+      <w:start w:val="1"/>
+      <w:numFmt w:val="lowerRoman"/>
+      <w:lvlText w:val="%3."/>
+      <w:lvlJc w:val="right"/>
+      <w:pPr>
+        <w:ind w:left="2160" w:hanging="180"/>
+      </w:pPr>
+    </w:lvl>
+    <w:lvl w:ilvl="3" w:tplc="0807000F" w:tentative="1">
+      <w:start w:val="1"/>
+      <w:numFmt w:val="decimal"/>
+      <w:lvlText w:val="%4."/>
+      <w:lvlJc w:val="left"/>
+      <w:pPr>
+        <w:ind w:left="2880" w:hanging="360"/>
+      </w:pPr>
+    </w:lvl>
+    <w:lvl w:ilvl="4" w:tplc="08070019" w:tentative="1">
+      <w:start w:val="1"/>
+      <w:numFmt w:val="lowerLetter"/>
+      <w:lvlText w:val="%5."/>
+      <w:lvlJc w:val="left"/>
+      <w:pPr>
+        <w:ind w:left="3600" w:hanging="360"/>
+      </w:pPr>
+    </w:lvl>
+    <w:lvl w:ilvl="5" w:tplc="0807001B" w:tentative="1">
+      <w:start w:val="1"/>
+      <w:numFmt w:val="lowerRoman"/>
+      <w:lvlText w:val="%6."/>
+      <w:lvlJc w:val="right"/>
+      <w:pPr>
+        <w:ind w:left="4320" w:hanging="180"/>
+      </w:pPr>
+    </w:lvl>
+    <w:lvl w:ilvl="6" w:tplc="0807000F" w:tentative="1">
+      <w:start w:val="1"/>
+      <w:numFmt w:val="decimal"/>
+      <w:lvlText w:val="%7."/>
+      <w:lvlJc w:val="left"/>
+      <w:pPr>
+        <w:ind w:left="5040" w:hanging="360"/>
+      </w:pPr>
+    </w:lvl>
+    <w:lvl w:ilvl="7" w:tplc="08070019" w:tentative="1">
+      <w:start w:val="1"/>
+      <w:numFmt w:val="lowerLetter"/>
+      <w:lvlText w:val="%8."/>
+      <w:lvlJc w:val="left"/>
+      <w:pPr>
+        <w:ind w:left="5760" w:hanging="360"/>
+      </w:pPr>
+    </w:lvl>
+    <w:lvl w:ilvl="8" w:tplc="0807001B" w:tentative="1">
+      <w:start w:val="1"/>
+      <w:numFmt w:val="lowerRoman"/>
+      <w:lvlText w:val="%9."/>
+      <w:lvlJc w:val="right"/>
+      <w:pPr>
+        <w:ind w:left="6480" w:hanging="180"/>
+      </w:pPr>
+    </w:lvl>
+  </w:abstractNum>
   <w:num w:numId="1">
     <w:abstractNumId w:val="0"/>
+  </w:num>
+  <w:num w:numId="2">
+    <w:abstractNumId w:val="1"/>
   </w:num>
 </w:numbering>
 </file>

</xml_diff>